<commit_message>
start allocation graph shtuff
</commit_message>
<xml_diff>
--- a/Assignments/semaphore_activity.docx
+++ b/Assignments/semaphore_activity.docx
@@ -3,6 +3,15 @@
 <w:document xmlns:wpc="http://schemas.microsoft.com/office/word/2010/wordprocessingCanvas" xmlns:cx="http://schemas.microsoft.com/office/drawing/2014/chartex" xmlns:cx1="http://schemas.microsoft.com/office/drawing/2015/9/8/chartex" xmlns:cx2="http://schemas.microsoft.com/office/drawing/2015/10/21/chartex" xmlns:cx3="http://schemas.microsoft.com/office/drawing/2016/5/9/chartex" xmlns:cx4="http://schemas.microsoft.com/office/drawing/2016/5/10/chartex" xmlns:cx5="http://schemas.microsoft.com/office/drawing/2016/5/11/chartex" xmlns:cx6="http://schemas.microsoft.com/office/drawing/2016/5/12/chartex" xmlns:cx7="http://schemas.microsoft.com/office/drawing/2016/5/13/chartex" xmlns:cx8="http://schemas.microsoft.com/office/drawing/2016/5/14/chartex" xmlns:mc="http://schemas.openxmlformats.org/markup-compatibility/2006" xmlns:aink="http://schemas.microsoft.com/office/drawing/2016/ink" xmlns:am3d="http://schemas.microsoft.com/office/drawing/2017/model3d" xmlns:o="urn:schemas-microsoft-com:office:office" xmlns:oel="http://schemas.microsoft.com/office/2019/extlst" xmlns:r="http://schemas.openxmlformats.org/officeDocument/2006/relationships" xmlns:m="http://schemas.openxmlformats.org/officeDocument/2006/math" xmlns:v="urn:schemas-microsoft-com:vml" xmlns:wp14="http://schemas.microsoft.com/office/word/2010/wordprocessingDrawing" xmlns:wp="http://schemas.openxmlformats.org/drawingml/2006/wordprocessingDrawing" xmlns:w10="urn:schemas-microsoft-com:office:word" xmlns:w="http://schemas.openxmlformats.org/wordprocessingml/2006/main" xmlns:w14="http://schemas.microsoft.com/office/word/2010/wordml" xmlns:w15="http://schemas.microsoft.com/office/word/2012/wordml" xmlns:w16cex="http://schemas.microsoft.com/office/word/2018/wordml/cex" xmlns:w16cid="http://schemas.microsoft.com/office/word/2016/wordml/cid" xmlns:w16="http://schemas.microsoft.com/office/word/2018/wordml" xmlns:w16du="http://schemas.microsoft.com/office/word/2023/wordml/word16du" xmlns:w16sdtdh="http://schemas.microsoft.com/office/word/2020/wordml/sdtdatahash" xmlns:w16se="http://schemas.microsoft.com/office/word/2015/wordml/symex" xmlns:wpg="http://schemas.microsoft.com/office/word/2010/wordprocessingGroup" xmlns:wpi="http://schemas.microsoft.com/office/word/2010/wordprocessingInk" xmlns:wne="http://schemas.microsoft.com/office/word/2006/wordml" xmlns:wps="http://schemas.microsoft.com/office/word/2010/wordprocessingShape" mc:Ignorable="w14 w15 w16se w16cid w16 w16cex w16sdtdh w16du wp14">
   <w:body>
     <w:p>
+      <w:pPr>
+        <w:pStyle w:val="Heading1"/>
+      </w:pPr>
+      <w:r>
+        <w:t>SOURCE CODE</w:t>
+      </w:r>
+    </w:p>
+    <w:p/>
+    <w:p>
       <w:r>
         <w:t xml:space="preserve">from </w:t>
       </w:r>
@@ -477,12 +486,23 @@
       </w:r>
     </w:p>
     <w:p>
+      <w:pPr>
+        <w:pStyle w:val="Heading1"/>
+      </w:pPr>
       <w:r>
         <w:lastRenderedPageBreak/>
+        <w:t>Output Screenshot</w:t>
+      </w:r>
+    </w:p>
+    <w:p>
+      <w:r>
+        <w:rPr>
+          <w:noProof/>
+        </w:rPr>
         <w:drawing>
-          <wp:inline distT="0" distB="0" distL="0" distR="0" wp14:anchorId="19993D5F" wp14:editId="556F3A89">
-            <wp:extent cx="5943600" cy="5576570"/>
-            <wp:effectExtent l="0" t="0" r="0" b="0"/>
+          <wp:inline distT="0" distB="0" distL="0" distR="0" wp14:anchorId="19993D5F" wp14:editId="0374C6F1">
+            <wp:extent cx="5457694" cy="7737231"/>
+            <wp:effectExtent l="0" t="0" r="3810" b="0"/>
             <wp:docPr id="1522111231" name="Picture 1" descr="Text&#10;&#10;Description automatically generated"/>
             <wp:cNvGraphicFramePr>
               <a:graphicFrameLocks xmlns:a="http://schemas.openxmlformats.org/drawingml/2006/main" noChangeAspect="1"/>
@@ -494,20 +514,27 @@
                     <pic:cNvPr id="1522111231" name="Picture 1" descr="Text&#10;&#10;Description automatically generated"/>
                     <pic:cNvPicPr/>
                   </pic:nvPicPr>
-                  <pic:blipFill>
+                  <pic:blipFill rotWithShape="1">
                     <a:blip r:embed="rId4"/>
-                    <a:stretch>
-                      <a:fillRect/>
-                    </a:stretch>
+                    <a:srcRect l="-1836" t="-1304" r="35653" b="1304"/>
+                    <a:stretch/>
                   </pic:blipFill>
-                  <pic:spPr>
+                  <pic:spPr bwMode="auto">
                     <a:xfrm>
                       <a:off x="0" y="0"/>
-                      <a:ext cx="5943600" cy="5576570"/>
+                      <a:ext cx="5572086" cy="7899401"/>
                     </a:xfrm>
                     <a:prstGeom prst="rect">
                       <a:avLst/>
                     </a:prstGeom>
+                    <a:ln>
+                      <a:noFill/>
+                    </a:ln>
+                    <a:extLst>
+                      <a:ext uri="{53640926-AAD7-44D8-BBD7-CCE9431645EC}">
+                        <a14:shadowObscured xmlns:a14="http://schemas.microsoft.com/office/drawing/2010/main"/>
+                      </a:ext>
+                    </a:extLst>
                   </pic:spPr>
                 </pic:pic>
               </a:graphicData>
@@ -515,6 +542,44 @@
           </wp:inline>
         </w:drawing>
       </w:r>
+    </w:p>
+    <w:p>
+      <w:pPr>
+        <w:pStyle w:val="Heading1"/>
+      </w:pPr>
+      <w:r>
+        <w:lastRenderedPageBreak/>
+        <w:t>Thoughts</w:t>
+      </w:r>
+    </w:p>
+    <w:p>
+      <w:r>
+        <w:t xml:space="preserve">The participation activity went smoothly. I don’t know if I had any </w:t>
+      </w:r>
+      <w:proofErr w:type="gramStart"/>
+      <w:r>
+        <w:t>particular insights</w:t>
+      </w:r>
+      <w:proofErr w:type="gramEnd"/>
+      <w:r>
+        <w:t xml:space="preserve">, but seeing the code running helped me see </w:t>
+      </w:r>
+      <w:r>
+        <w:t>how semaphores work. One thing I changed from the way we did things in class was using a deque() in bounded buffer to add items to the left and remove them from the right, so they are first-in, first-out.</w:t>
+      </w:r>
+      <w:r>
+        <w:t xml:space="preserve"> </w:t>
+      </w:r>
+    </w:p>
+    <w:p>
+      <w:r>
+        <w:br w:type="page"/>
+      </w:r>
+    </w:p>
+    <w:p>
+      <w:pPr>
+        <w:pStyle w:val="Heading1"/>
+      </w:pPr>
     </w:p>
     <w:sectPr>
       <w:pgSz w:w="12240" w:h="15840"/>

</xml_diff>